<commit_message>
Just Edited some word
</commit_message>
<xml_diff>
--- a/document.docx
+++ b/document.docx
@@ -7,6 +7,17 @@
         <w:bidi/>
         <w:jc w:val="center"/>
         <w:rPr>
+          <w:rFonts w:cs="B Nazanin"/>
+          <w:b/>
+          <w:bCs/>
+          <w:sz w:val="28"/>
+          <w:szCs w:val="28"/>
+          <w:rtl/>
+          <w:lang w:bidi="fa-IR"/>
+        </w:rPr>
+      </w:pPr>
+      <w:r>
+        <w:rPr>
           <w:rFonts w:cs="B Nazanin" w:hint="cs"/>
           <w:b/>
           <w:bCs/>
@@ -15,21 +26,8 @@
           <w:rtl/>
           <w:lang w:bidi="fa-IR"/>
         </w:rPr>
-      </w:pPr>
-      <w:r>
-        <w:rPr>
-          <w:rFonts w:cs="B Nazanin" w:hint="cs"/>
-          <w:b/>
-          <w:bCs/>
-          <w:sz w:val="28"/>
-          <w:szCs w:val="28"/>
-          <w:rtl/>
-          <w:lang w:bidi="fa-IR"/>
-        </w:rPr>
         <w:t>به نام خدا</w:t>
       </w:r>
-      <w:bookmarkStart w:id="0" w:name="_GoBack"/>
-      <w:bookmarkEnd w:id="0"/>
     </w:p>
     <w:p>
       <w:pPr>
@@ -717,22 +715,28 @@
         <w:jc w:val="both"/>
         <w:rPr>
           <w:rFonts w:cs="B Nazanin"/>
-          <w:sz w:val="28"/>
-          <w:szCs w:val="28"/>
-          <w:lang w:bidi="fa-IR"/>
-        </w:rPr>
-      </w:pPr>
+          <w:b/>
+          <w:bCs/>
+          <w:sz w:val="32"/>
+          <w:szCs w:val="32"/>
+          <w:lang w:bidi="fa-IR"/>
+        </w:rPr>
+      </w:pPr>
+      <w:bookmarkStart w:id="0" w:name="_GoBack"/>
       <w:r>
         <w:rPr>
           <w:rFonts w:cs="B Nazanin" w:hint="cs"/>
-          <w:sz w:val="28"/>
-          <w:szCs w:val="28"/>
+          <w:b/>
+          <w:bCs/>
+          <w:sz w:val="32"/>
+          <w:szCs w:val="32"/>
           <w:rtl/>
           <w:lang w:bidi="fa-IR"/>
         </w:rPr>
         <w:t>پیام رسانی</w:t>
       </w:r>
     </w:p>
+    <w:bookmarkEnd w:id="0"/>
     <w:p>
       <w:pPr>
         <w:pStyle w:val="ListParagraph"/>

</xml_diff>